<commit_message>
Added update info to help file
</commit_message>
<xml_diff>
--- a/Help.docx
+++ b/Help.docx
@@ -1039,7 +1039,6 @@
     <w:p>
       <w:pPr>
         <w:rPr>
-          <w:rFonts w:hint="cs"/>
           <w:rtl/>
         </w:rPr>
       </w:pPr>
@@ -1149,14 +1148,7 @@
           <w:rFonts w:hint="cs"/>
           <w:rtl/>
         </w:rPr>
-        <w:t xml:space="preserve"> برای تغییر عکس قرآن آموز، </w:t>
-      </w:r>
-      <w:r>
-        <w:rPr>
-          <w:rFonts w:hint="cs"/>
-          <w:rtl/>
-        </w:rPr>
-        <w:t>ابتدا قرآن آموز مورد نظر را انتخاب کرده و سپس روی این دکمه کلیک کنید.</w:t>
+        <w:t xml:space="preserve"> برای تغییر عکس قرآن آموز، ابتدا قرآن آموز مورد نظر را انتخاب کرده و سپس روی این دکمه کلیک کنید.</w:t>
       </w:r>
     </w:p>
     <w:p/>
@@ -1694,7 +1686,6 @@
     <w:p>
       <w:pPr>
         <w:rPr>
-          <w:rFonts w:hint="cs"/>
           <w:rtl/>
         </w:rPr>
       </w:pPr>
@@ -1800,12 +1791,120 @@
     <w:p>
       <w:pPr>
         <w:pStyle w:val="Title"/>
-      </w:pPr>
-      <w:r>
-        <w:rPr>
+        <w:rPr>
+          <w:rtl/>
+        </w:rPr>
+      </w:pPr>
+      <w:r>
+        <w:rPr>
+          <w:rFonts w:hint="cs"/>
           <w:rtl/>
         </w:rPr>
         <w:lastRenderedPageBreak/>
+        <w:t xml:space="preserve">دریافت به روز </w:t>
+      </w:r>
+      <w:proofErr w:type="spellStart"/>
+      <w:r>
+        <w:rPr>
+          <w:rFonts w:hint="cs"/>
+          <w:rtl/>
+        </w:rPr>
+        <w:t>رسانی‌ها</w:t>
+      </w:r>
+      <w:proofErr w:type="spellEnd"/>
+    </w:p>
+    <w:p>
+      <w:pPr>
+        <w:rPr>
+          <w:rtl/>
+        </w:rPr>
+      </w:pPr>
+      <w:r>
+        <w:rPr>
+          <w:rFonts w:hint="cs"/>
+          <w:rtl/>
+        </w:rPr>
+        <w:t xml:space="preserve">شما </w:t>
+      </w:r>
+      <w:proofErr w:type="spellStart"/>
+      <w:r>
+        <w:rPr>
+          <w:rFonts w:hint="cs"/>
+          <w:rtl/>
+        </w:rPr>
+        <w:t>می‌توانید</w:t>
+      </w:r>
+      <w:proofErr w:type="spellEnd"/>
+      <w:r>
+        <w:rPr>
+          <w:rFonts w:hint="cs"/>
+          <w:rtl/>
+        </w:rPr>
+        <w:t xml:space="preserve"> از آدرس </w:t>
+      </w:r>
+      <w:hyperlink r:id="rId7" w:history="1">
+        <w:r>
+          <w:rPr>
+            <w:rStyle w:val="Hyperlink"/>
+          </w:rPr>
+          <w:t>https://github.com/pajuhesh80/DarAlQuranLicenseCreator/releases</w:t>
+        </w:r>
+      </w:hyperlink>
+      <w:r>
+        <w:rPr>
+          <w:rFonts w:hint="cs"/>
+          <w:rtl/>
+        </w:rPr>
+        <w:t xml:space="preserve"> آخرین </w:t>
+      </w:r>
+      <w:proofErr w:type="spellStart"/>
+      <w:r>
+        <w:rPr>
+          <w:rFonts w:hint="cs"/>
+          <w:rtl/>
+        </w:rPr>
+        <w:t>به‌روزرسانی‌های</w:t>
+      </w:r>
+      <w:proofErr w:type="spellEnd"/>
+      <w:r>
+        <w:rPr>
+          <w:rFonts w:hint="cs"/>
+          <w:rtl/>
+        </w:rPr>
+        <w:t xml:space="preserve"> نرم افزار که شامل رفع اشکالات و اضافه شدن </w:t>
+      </w:r>
+      <w:proofErr w:type="spellStart"/>
+      <w:r>
+        <w:rPr>
+          <w:rFonts w:hint="cs"/>
+          <w:rtl/>
+        </w:rPr>
+        <w:t>قابلیت‌های</w:t>
+      </w:r>
+      <w:proofErr w:type="spellEnd"/>
+      <w:r>
+        <w:rPr>
+          <w:rFonts w:hint="cs"/>
+          <w:rtl/>
+        </w:rPr>
+        <w:t xml:space="preserve"> جدید هستند را دریافت کنید.</w:t>
+      </w:r>
+    </w:p>
+    <w:p>
+      <w:pPr>
+        <w:rPr>
+          <w:rFonts w:hint="cs"/>
+        </w:rPr>
+      </w:pPr>
+    </w:p>
+    <w:p>
+      <w:pPr>
+        <w:pStyle w:val="Title"/>
+      </w:pPr>
+      <w:r>
+        <w:rPr>
+          <w:rtl/>
+        </w:rPr>
         <w:t xml:space="preserve">ارتباط با </w:t>
       </w:r>
       <w:proofErr w:type="spellStart"/>
@@ -1855,7 +1954,7 @@
         </w:rPr>
         <w:t xml:space="preserve"> </w:t>
       </w:r>
-      <w:hyperlink r:id="rId7">
+      <w:hyperlink r:id="rId8">
         <w:r>
           <w:rPr>
             <w:rStyle w:val="Hyperlink"/>
@@ -1869,7 +1968,7 @@
         </w:rPr>
         <w:t xml:space="preserve">، حساب کاربری سروش </w:t>
       </w:r>
-      <w:hyperlink r:id="rId8">
+      <w:hyperlink r:id="rId9">
         <w:r>
           <w:rPr>
             <w:rStyle w:val="Hyperlink"/>
@@ -1890,7 +1989,7 @@
         </w:rPr>
         <w:t xml:space="preserve"> و یا حساب کاربری </w:t>
       </w:r>
-      <w:hyperlink r:id="rId9">
+      <w:hyperlink r:id="rId10">
         <w:r>
           <w:rPr>
             <w:rStyle w:val="Hyperlink"/>
@@ -3102,6 +3201,18 @@
       <w:color w:val="4472C4" w:themeColor="accent1"/>
     </w:rPr>
   </w:style>
+  <w:style w:type="character" w:styleId="UnresolvedMention">
+    <w:name w:val="Unresolved Mention"/>
+    <w:basedOn w:val="DefaultParagraphFont"/>
+    <w:uiPriority w:val="99"/>
+    <w:semiHidden/>
+    <w:unhideWhenUsed/>
+    <w:rsid w:val="00165E94"/>
+    <w:rPr>
+      <w:color w:val="605E5C"/>
+      <w:shd w:val="clear" w:color="auto" w:fill="E1DFDD"/>
+    </w:rPr>
+  </w:style>
 </w:styles>
 </file>
 

</xml_diff>